<commit_message>
Updated YouTube Link to CT 51-52
</commit_message>
<xml_diff>
--- a/Sarkis Organized by Makam.docx
+++ b/Sarkis Organized by Makam.docx
@@ -212,14 +212,7 @@
         <w:rPr>
           <w:lang w:val="tr-TR"/>
         </w:rPr>
-        <w:t xml:space="preserve">Acem </w:t>
-      </w:r>
-      <w:proofErr w:type="spellStart"/>
-      <w:r>
-        <w:rPr>
-          <w:lang w:val="tr-TR"/>
-        </w:rPr>
-        <w:t>B</w:t>
+        <w:t>Acem B</w:t>
       </w:r>
       <w:r>
         <w:rPr>
@@ -233,7 +226,6 @@
         </w:rPr>
         <w:t>selik</w:t>
       </w:r>
-      <w:proofErr w:type="spellEnd"/>
       <w:r>
         <w:rPr>
           <w:lang w:val="tr-TR"/>
@@ -296,19 +288,18 @@
           <w:szCs w:val="21"/>
           <w:lang w:val="tr-TR"/>
         </w:rPr>
-        <w:t xml:space="preserve">Acem </w:t>
-      </w:r>
-      <w:proofErr w:type="spellStart"/>
+        <w:t>Acem Bûselik Pe</w:t>
+      </w:r>
       <w:r>
         <w:rPr>
           <w:rStyle w:val="Hyperlink"/>
-          <w:sz w:val="21"/>
-          <w:szCs w:val="21"/>
-          <w:lang w:val="tr-TR"/>
-        </w:rPr>
-        <w:t>Bûselik</w:t>
-      </w:r>
-      <w:proofErr w:type="spellEnd"/>
+          <w:rFonts w:ascii="ønΩ∑˛" w:hAnsi="ønΩ∑˛" w:cs="ønΩ∑˛"/>
+          <w:sz w:val="21"/>
+          <w:szCs w:val="21"/>
+          <w:lang w:val="tr-TR"/>
+        </w:rPr>
+        <w:t>ş</w:t>
+      </w:r>
       <w:r>
         <w:rPr>
           <w:rStyle w:val="Hyperlink"/>
@@ -316,7 +307,7 @@
           <w:szCs w:val="21"/>
           <w:lang w:val="tr-TR"/>
         </w:rPr>
-        <w:t xml:space="preserve"> Pe</w:t>
+        <w:t>revi. Tosun A</w:t>
       </w:r>
       <w:r>
         <w:rPr>
@@ -326,7 +317,7 @@
           <w:szCs w:val="21"/>
           <w:lang w:val="tr-TR"/>
         </w:rPr>
-        <w:t>ş</w:t>
+        <w:t>ğ</w:t>
       </w:r>
       <w:r>
         <w:rPr>
@@ -335,46 +326,7 @@
           <w:szCs w:val="21"/>
           <w:lang w:val="tr-TR"/>
         </w:rPr>
-        <w:t>revi. Tosun A</w:t>
-      </w:r>
-      <w:r>
-        <w:rPr>
-          <w:rStyle w:val="Hyperlink"/>
-          <w:rFonts w:ascii="ønΩ∑˛" w:hAnsi="ønΩ∑˛" w:cs="ønΩ∑˛"/>
-          <w:sz w:val="21"/>
-          <w:szCs w:val="21"/>
-          <w:lang w:val="tr-TR"/>
-        </w:rPr>
-        <w:t>ğ</w:t>
-      </w:r>
-      <w:r>
-        <w:rPr>
-          <w:rStyle w:val="Hyperlink"/>
-          <w:sz w:val="21"/>
-          <w:szCs w:val="21"/>
-          <w:lang w:val="tr-TR"/>
-        </w:rPr>
-        <w:t>a [</w:t>
-      </w:r>
-      <w:proofErr w:type="spellStart"/>
-      <w:r>
-        <w:rPr>
-          <w:rStyle w:val="Hyperlink"/>
-          <w:sz w:val="21"/>
-          <w:szCs w:val="21"/>
-          <w:lang w:val="tr-TR"/>
-        </w:rPr>
-        <w:t>Çenber</w:t>
-      </w:r>
-      <w:proofErr w:type="spellEnd"/>
-      <w:r>
-        <w:rPr>
-          <w:rStyle w:val="Hyperlink"/>
-          <w:sz w:val="21"/>
-          <w:szCs w:val="21"/>
-          <w:lang w:val="tr-TR"/>
-        </w:rPr>
-        <w:t>]</w:t>
+        <w:t>a [Çenber]</w:t>
       </w:r>
       <w:r>
         <w:rPr>
@@ -509,7 +461,6 @@
         </w:rPr>
         <w:t>234 ‘</w:t>
       </w:r>
-      <w:proofErr w:type="spellStart"/>
       <w:r>
         <w:rPr>
           <w:sz w:val="21"/>
@@ -567,21 +518,83 @@
           <w:szCs w:val="21"/>
           <w:lang w:val="tr-TR"/>
         </w:rPr>
-        <w:t>Kürdî</w:t>
-      </w:r>
-      <w:proofErr w:type="spellEnd"/>
+        <w:t>Kürdî Pe</w:t>
+      </w:r>
       <w:r>
         <w:rPr>
           <w:rStyle w:val="Hyperlink"/>
-          <w:sz w:val="21"/>
-          <w:szCs w:val="21"/>
-          <w:lang w:val="tr-TR"/>
-        </w:rPr>
-        <w:t xml:space="preserve"> Pe</w:t>
+          <w:rFonts w:ascii="ønΩ∑˛" w:hAnsi="ønΩ∑˛" w:cs="ønΩ∑˛"/>
+          <w:sz w:val="21"/>
+          <w:szCs w:val="21"/>
+          <w:lang w:val="tr-TR"/>
+        </w:rPr>
+        <w:t>ş</w:t>
       </w:r>
       <w:r>
         <w:rPr>
           <w:rStyle w:val="Hyperlink"/>
+          <w:sz w:val="21"/>
+          <w:szCs w:val="21"/>
+          <w:lang w:val="tr-TR"/>
+        </w:rPr>
+        <w:t xml:space="preserve">revi. </w:t>
+      </w:r>
+      <w:r>
+        <w:rPr>
+          <w:rStyle w:val="Hyperlink"/>
+          <w:rFonts w:ascii="ønΩ∑˛" w:hAnsi="ønΩ∑˛" w:cs="ønΩ∑˛"/>
+          <w:sz w:val="21"/>
+          <w:szCs w:val="21"/>
+          <w:lang w:val="tr-TR"/>
+        </w:rPr>
+        <w:t>İ</w:t>
+      </w:r>
+      <w:r>
+        <w:rPr>
+          <w:rStyle w:val="Hyperlink"/>
+          <w:sz w:val="21"/>
+          <w:szCs w:val="21"/>
+          <w:lang w:val="tr-TR"/>
+        </w:rPr>
+        <w:t>sma’îl A</w:t>
+      </w:r>
+      <w:r>
+        <w:rPr>
+          <w:rStyle w:val="Hyperlink"/>
+          <w:rFonts w:ascii="ønΩ∑˛" w:hAnsi="ønΩ∑˛" w:cs="ønΩ∑˛"/>
+          <w:sz w:val="21"/>
+          <w:szCs w:val="21"/>
+          <w:lang w:val="tr-TR"/>
+        </w:rPr>
+        <w:t>ğ</w:t>
+      </w:r>
+      <w:r>
+        <w:rPr>
+          <w:rStyle w:val="Hyperlink"/>
+          <w:sz w:val="21"/>
+          <w:szCs w:val="21"/>
+          <w:lang w:val="tr-TR"/>
+        </w:rPr>
+        <w:t>a’</w:t>
+      </w:r>
+      <w:r>
+        <w:rPr>
+          <w:sz w:val="21"/>
+          <w:szCs w:val="21"/>
+          <w:lang w:val="tr-TR"/>
+        </w:rPr>
+        <w:fldChar w:fldCharType="end"/>
+      </w:r>
+      <w:r>
+        <w:rPr>
+          <w:sz w:val="21"/>
+          <w:szCs w:val="21"/>
+          <w:lang w:val="tr-TR"/>
+        </w:rPr>
+        <w:t>nın [Beref</w:t>
+      </w:r>
+      <w:r>
+        <w:rPr>
           <w:rFonts w:ascii="ønΩ∑˛" w:hAnsi="ønΩ∑˛" w:cs="ønΩ∑˛"/>
           <w:sz w:val="21"/>
           <w:szCs w:val="21"/>
@@ -591,112 +604,11 @@
       </w:r>
       <w:r>
         <w:rPr>
-          <w:rStyle w:val="Hyperlink"/>
-          <w:sz w:val="21"/>
-          <w:szCs w:val="21"/>
-          <w:lang w:val="tr-TR"/>
-        </w:rPr>
-        <w:t xml:space="preserve">revi. </w:t>
-      </w:r>
-      <w:proofErr w:type="spellStart"/>
-      <w:r>
-        <w:rPr>
-          <w:rStyle w:val="Hyperlink"/>
-          <w:rFonts w:ascii="ønΩ∑˛" w:hAnsi="ønΩ∑˛" w:cs="ønΩ∑˛"/>
-          <w:sz w:val="21"/>
-          <w:szCs w:val="21"/>
-          <w:lang w:val="tr-TR"/>
-        </w:rPr>
-        <w:t>İ</w:t>
-      </w:r>
-      <w:r>
-        <w:rPr>
-          <w:rStyle w:val="Hyperlink"/>
-          <w:sz w:val="21"/>
-          <w:szCs w:val="21"/>
-          <w:lang w:val="tr-TR"/>
-        </w:rPr>
-        <w:t>sma’îl</w:t>
-      </w:r>
-      <w:proofErr w:type="spellEnd"/>
-      <w:r>
-        <w:rPr>
-          <w:rStyle w:val="Hyperlink"/>
-          <w:sz w:val="21"/>
-          <w:szCs w:val="21"/>
-          <w:lang w:val="tr-TR"/>
-        </w:rPr>
-        <w:t xml:space="preserve"> A</w:t>
-      </w:r>
-      <w:r>
-        <w:rPr>
-          <w:rStyle w:val="Hyperlink"/>
-          <w:rFonts w:ascii="ønΩ∑˛" w:hAnsi="ønΩ∑˛" w:cs="ønΩ∑˛"/>
-          <w:sz w:val="21"/>
-          <w:szCs w:val="21"/>
-          <w:lang w:val="tr-TR"/>
-        </w:rPr>
-        <w:t>ğ</w:t>
-      </w:r>
-      <w:r>
-        <w:rPr>
-          <w:rStyle w:val="Hyperlink"/>
-          <w:sz w:val="21"/>
-          <w:szCs w:val="21"/>
-          <w:lang w:val="tr-TR"/>
-        </w:rPr>
-        <w:t>a’</w:t>
-      </w:r>
-      <w:r>
-        <w:rPr>
-          <w:sz w:val="21"/>
-          <w:szCs w:val="21"/>
-          <w:lang w:val="tr-TR"/>
-        </w:rPr>
-        <w:fldChar w:fldCharType="end"/>
-      </w:r>
-      <w:r>
-        <w:rPr>
-          <w:sz w:val="21"/>
-          <w:szCs w:val="21"/>
-          <w:lang w:val="tr-TR"/>
-        </w:rPr>
-        <w:t>nın [</w:t>
-      </w:r>
-      <w:proofErr w:type="spellStart"/>
-      <w:r>
-        <w:rPr>
-          <w:sz w:val="21"/>
-          <w:szCs w:val="21"/>
-          <w:lang w:val="tr-TR"/>
-        </w:rPr>
-        <w:t>Beref</w:t>
-      </w:r>
-      <w:r>
-        <w:rPr>
-          <w:rFonts w:ascii="ønΩ∑˛" w:hAnsi="ønΩ∑˛" w:cs="ønΩ∑˛"/>
-          <w:sz w:val="21"/>
-          <w:szCs w:val="21"/>
-          <w:lang w:val="tr-TR"/>
-        </w:rPr>
-        <w:t>ş</w:t>
-      </w:r>
-      <w:r>
-        <w:rPr>
-          <w:sz w:val="21"/>
-          <w:szCs w:val="21"/>
-          <w:lang w:val="tr-TR"/>
-        </w:rPr>
-        <w:t>ân</w:t>
-      </w:r>
-      <w:proofErr w:type="spellEnd"/>
-      <w:r>
-        <w:rPr>
-          <w:sz w:val="21"/>
-          <w:szCs w:val="21"/>
-          <w:lang w:val="tr-TR"/>
-        </w:rPr>
-        <w:t>]</w:t>
+          <w:sz w:val="21"/>
+          <w:szCs w:val="21"/>
+          <w:lang w:val="tr-TR"/>
+        </w:rPr>
+        <w:t>ân]</w:t>
       </w:r>
     </w:p>
     <w:p>
@@ -982,13 +894,20 @@
         </w:rPr>
         <w:t>162 ‘</w:t>
       </w:r>
+      <w:r>
+        <w:rPr>
+          <w:sz w:val="21"/>
+          <w:szCs w:val="21"/>
+        </w:rPr>
+        <w:t xml:space="preserve">Acem </w:t>
+      </w:r>
       <w:proofErr w:type="spellStart"/>
       <w:r>
         <w:rPr>
           <w:sz w:val="21"/>
           <w:szCs w:val="21"/>
         </w:rPr>
-        <w:t>Acem</w:t>
+        <w:t>Bûselik</w:t>
       </w:r>
       <w:proofErr w:type="spellEnd"/>
       <w:r>
@@ -1004,7 +923,7 @@
           <w:sz w:val="21"/>
           <w:szCs w:val="21"/>
         </w:rPr>
-        <w:t>Bûselik</w:t>
+        <w:t>Sâz</w:t>
       </w:r>
       <w:proofErr w:type="spellEnd"/>
       <w:r>
@@ -1020,7 +939,7 @@
           <w:sz w:val="21"/>
           <w:szCs w:val="21"/>
         </w:rPr>
-        <w:t>Sâz</w:t>
+        <w:t>Semâ’îsi</w:t>
       </w:r>
       <w:proofErr w:type="spellEnd"/>
       <w:r>
@@ -1028,47 +947,7 @@
           <w:sz w:val="21"/>
           <w:szCs w:val="21"/>
         </w:rPr>
-        <w:t xml:space="preserve"> </w:t>
-      </w:r>
-      <w:proofErr w:type="spellStart"/>
-      <w:r>
-        <w:rPr>
-          <w:sz w:val="21"/>
-          <w:szCs w:val="21"/>
-        </w:rPr>
-        <w:t>Semâ’îsi</w:t>
-      </w:r>
-      <w:proofErr w:type="spellEnd"/>
-      <w:r>
-        <w:rPr>
-          <w:sz w:val="21"/>
-          <w:szCs w:val="21"/>
-        </w:rPr>
-        <w:t xml:space="preserve">. </w:t>
-      </w:r>
-      <w:proofErr w:type="spellStart"/>
-      <w:r>
-        <w:rPr>
-          <w:sz w:val="21"/>
-          <w:szCs w:val="21"/>
-        </w:rPr>
-        <w:t>Tosun</w:t>
-      </w:r>
-      <w:proofErr w:type="spellEnd"/>
-      <w:r>
-        <w:rPr>
-          <w:sz w:val="21"/>
-          <w:szCs w:val="21"/>
-        </w:rPr>
-        <w:t xml:space="preserve"> </w:t>
-      </w:r>
-      <w:proofErr w:type="spellStart"/>
-      <w:r>
-        <w:rPr>
-          <w:sz w:val="21"/>
-          <w:szCs w:val="21"/>
-        </w:rPr>
-        <w:t>A</w:t>
+        <w:t>. Tosun A</w:t>
       </w:r>
       <w:r>
         <w:rPr>
@@ -1085,7 +964,6 @@
         </w:rPr>
         <w:t>a</w:t>
       </w:r>
-      <w:proofErr w:type="spellEnd"/>
     </w:p>
     <w:p>
       <w:pPr>
@@ -1137,7 +1015,6 @@
           <w:lang w:val="tr-TR"/>
         </w:rPr>
       </w:pPr>
-      <w:proofErr w:type="spellStart"/>
       <w:r>
         <w:rPr>
           <w:lang w:val="tr-TR"/>
@@ -1156,7 +1033,6 @@
         </w:rPr>
         <w:t>r</w:t>
       </w:r>
-      <w:proofErr w:type="spellEnd"/>
     </w:p>
     <w:p>
       <w:pPr>
@@ -1306,7 +1182,6 @@
           <w:lang w:val="tr-TR"/>
         </w:rPr>
       </w:pPr>
-      <w:proofErr w:type="spellStart"/>
       <w:r>
         <w:rPr>
           <w:lang w:val="tr-TR"/>
@@ -1323,21 +1198,7 @@
         <w:rPr>
           <w:lang w:val="tr-TR"/>
         </w:rPr>
-        <w:t>r</w:t>
-      </w:r>
-      <w:proofErr w:type="spellEnd"/>
-      <w:r>
-        <w:rPr>
-          <w:lang w:val="tr-TR"/>
-        </w:rPr>
-        <w:t xml:space="preserve"> </w:t>
-      </w:r>
-      <w:proofErr w:type="spellStart"/>
-      <w:r>
-        <w:rPr>
-          <w:lang w:val="tr-TR"/>
-        </w:rPr>
-        <w:t>B</w:t>
+        <w:t>r B</w:t>
       </w:r>
       <w:r>
         <w:rPr>
@@ -1351,7 +1212,6 @@
         </w:rPr>
         <w:t>selik</w:t>
       </w:r>
-      <w:proofErr w:type="spellEnd"/>
     </w:p>
     <w:p>
       <w:pPr>
@@ -1543,14 +1403,7 @@
         <w:rPr>
           <w:lang w:val="tr-TR"/>
         </w:rPr>
-        <w:t xml:space="preserve">Beste-i </w:t>
-      </w:r>
-      <w:proofErr w:type="spellStart"/>
-      <w:r>
-        <w:rPr>
-          <w:lang w:val="tr-TR"/>
-        </w:rPr>
-        <w:t>Isfah</w:t>
+        <w:t>Beste-i Isfah</w:t>
       </w:r>
       <w:r>
         <w:rPr>
@@ -1564,7 +1417,6 @@
         </w:rPr>
         <w:t>n</w:t>
       </w:r>
-      <w:proofErr w:type="spellEnd"/>
     </w:p>
     <w:p>
       <w:pPr>
@@ -2172,7 +2024,6 @@
           <w:lang w:val="tr-TR"/>
         </w:rPr>
       </w:pPr>
-      <w:proofErr w:type="spellStart"/>
       <w:r>
         <w:rPr>
           <w:lang w:val="tr-TR"/>
@@ -2197,19 +2048,11 @@
         </w:rPr>
         <w:t>î</w:t>
       </w:r>
-      <w:proofErr w:type="spellEnd"/>
-      <w:r>
-        <w:rPr>
-          <w:lang w:val="tr-TR"/>
-        </w:rPr>
-        <w:t xml:space="preserve"> Araban-</w:t>
-      </w:r>
-      <w:proofErr w:type="spellStart"/>
-      <w:r>
-        <w:rPr>
-          <w:lang w:val="tr-TR"/>
-        </w:rPr>
-        <w:t>B</w:t>
+      <w:r>
+        <w:rPr>
+          <w:lang w:val="tr-TR"/>
+        </w:rPr>
+        <w:t xml:space="preserve"> Araban-B</w:t>
       </w:r>
       <w:r>
         <w:rPr>
@@ -2223,7 +2066,6 @@
         </w:rPr>
         <w:t>selik</w:t>
       </w:r>
-      <w:proofErr w:type="spellEnd"/>
     </w:p>
     <w:p>
       <w:pPr>
@@ -2377,7 +2219,6 @@
           <w:lang w:val="tr-TR"/>
         </w:rPr>
       </w:pPr>
-      <w:proofErr w:type="spellStart"/>
       <w:r>
         <w:rPr>
           <w:lang w:val="tr-TR"/>
@@ -2402,19 +2243,11 @@
         </w:rPr>
         <w:t>î</w:t>
       </w:r>
-      <w:proofErr w:type="spellEnd"/>
-      <w:r>
-        <w:rPr>
-          <w:lang w:val="tr-TR"/>
-        </w:rPr>
-        <w:t xml:space="preserve"> </w:t>
-      </w:r>
-      <w:proofErr w:type="spellStart"/>
-      <w:r>
-        <w:rPr>
-          <w:lang w:val="tr-TR"/>
-        </w:rPr>
-        <w:t>B</w:t>
+      <w:r>
+        <w:rPr>
+          <w:lang w:val="tr-TR"/>
+        </w:rPr>
+        <w:t xml:space="preserve"> B</w:t>
       </w:r>
       <w:r>
         <w:rPr>
@@ -2428,7 +2261,6 @@
         </w:rPr>
         <w:t>selik</w:t>
       </w:r>
-      <w:proofErr w:type="spellEnd"/>
     </w:p>
     <w:p>
       <w:pPr>
@@ -2712,7 +2544,6 @@
           <w:lang w:val="tr-TR"/>
         </w:rPr>
       </w:pPr>
-      <w:proofErr w:type="spellStart"/>
       <w:r>
         <w:rPr>
           <w:lang w:val="tr-TR"/>
@@ -2730,21 +2561,7 @@
         <w:rPr>
           <w:lang w:val="tr-TR"/>
         </w:rPr>
-        <w:t>selik</w:t>
-      </w:r>
-      <w:proofErr w:type="spellEnd"/>
-      <w:r>
-        <w:rPr>
-          <w:lang w:val="tr-TR"/>
-        </w:rPr>
-        <w:t xml:space="preserve"> </w:t>
-      </w:r>
-      <w:proofErr w:type="spellStart"/>
-      <w:r>
-        <w:rPr>
-          <w:lang w:val="tr-TR"/>
-        </w:rPr>
-        <w:t>A</w:t>
+        <w:t>selik A</w:t>
       </w:r>
       <w:r>
         <w:rPr>
@@ -2770,7 +2587,6 @@
         </w:rPr>
         <w:t>n</w:t>
       </w:r>
-      <w:proofErr w:type="spellEnd"/>
     </w:p>
     <w:p>
       <w:pPr>
@@ -2966,7 +2782,6 @@
           <w:lang w:val="tr-TR"/>
         </w:rPr>
       </w:pPr>
-      <w:proofErr w:type="spellStart"/>
       <w:r>
         <w:rPr>
           <w:lang w:val="tr-TR"/>
@@ -2997,7 +2812,6 @@
         </w:rPr>
         <w:t>rg</w:t>
       </w:r>
-      <w:proofErr w:type="spellEnd"/>
       <w:r>
         <w:rPr>
           <w:lang w:val="tr-TR"/>
@@ -3786,26 +3600,11 @@
           <w:lang w:val="tr-TR"/>
         </w:rPr>
       </w:pPr>
-      <w:proofErr w:type="spellStart"/>
-      <w:r>
-        <w:rPr>
-          <w:lang w:val="tr-TR"/>
-        </w:rPr>
-        <w:t>Evc</w:t>
-      </w:r>
-      <w:proofErr w:type="spellEnd"/>
-      <w:r>
-        <w:rPr>
-          <w:lang w:val="tr-TR"/>
-        </w:rPr>
-        <w:t xml:space="preserve"> </w:t>
-      </w:r>
-      <w:proofErr w:type="spellStart"/>
-      <w:r>
-        <w:rPr>
-          <w:lang w:val="tr-TR"/>
-        </w:rPr>
-        <w:t>B</w:t>
+      <w:r>
+        <w:rPr>
+          <w:lang w:val="tr-TR"/>
+        </w:rPr>
+        <w:t>Evc B</w:t>
       </w:r>
       <w:r>
         <w:rPr>
@@ -3819,7 +3618,6 @@
         </w:rPr>
         <w:t>selik</w:t>
       </w:r>
-      <w:proofErr w:type="spellEnd"/>
     </w:p>
     <w:p>
       <w:pPr>
@@ -4270,7 +4068,6 @@
           <w:lang w:val="tr-TR"/>
         </w:rPr>
       </w:pPr>
-      <w:proofErr w:type="spellStart"/>
       <w:r>
         <w:rPr>
           <w:lang w:val="tr-TR"/>
@@ -4287,21 +4084,7 @@
         <w:rPr>
           <w:lang w:val="tr-TR"/>
         </w:rPr>
-        <w:t>niye</w:t>
-      </w:r>
-      <w:proofErr w:type="spellEnd"/>
-      <w:r>
-        <w:rPr>
-          <w:lang w:val="tr-TR"/>
-        </w:rPr>
-        <w:t xml:space="preserve"> </w:t>
-      </w:r>
-      <w:proofErr w:type="spellStart"/>
-      <w:r>
-        <w:rPr>
-          <w:lang w:val="tr-TR"/>
-        </w:rPr>
-        <w:t>B</w:t>
+        <w:t>niye B</w:t>
       </w:r>
       <w:r>
         <w:rPr>
@@ -4315,7 +4098,6 @@
         </w:rPr>
         <w:t>selik</w:t>
       </w:r>
-      <w:proofErr w:type="spellEnd"/>
     </w:p>
     <w:p>
       <w:pPr>
@@ -4453,7 +4235,6 @@
           <w:lang w:val="tr-TR"/>
         </w:rPr>
       </w:pPr>
-      <w:proofErr w:type="spellStart"/>
       <w:r>
         <w:rPr>
           <w:lang w:val="tr-TR"/>
@@ -4482,14 +4263,7 @@
         <w:rPr>
           <w:lang w:val="tr-TR"/>
         </w:rPr>
-        <w:t>r</w:t>
-      </w:r>
-      <w:proofErr w:type="spellEnd"/>
-      <w:r>
-        <w:rPr>
-          <w:lang w:val="tr-TR"/>
-        </w:rPr>
-        <w:t xml:space="preserve"> Baytar</w:t>
+        <w:t>r Baytar</w:t>
       </w:r>
       <w:r>
         <w:rPr>
@@ -4913,7 +4687,6 @@
           <w:lang w:val="tr-TR"/>
         </w:rPr>
       </w:pPr>
-      <w:proofErr w:type="spellStart"/>
       <w:r>
         <w:rPr>
           <w:lang w:val="tr-TR"/>
@@ -4930,21 +4703,7 @@
         <w:rPr>
           <w:lang w:val="tr-TR"/>
         </w:rPr>
-        <w:t>z</w:t>
-      </w:r>
-      <w:proofErr w:type="spellEnd"/>
-      <w:r>
-        <w:rPr>
-          <w:lang w:val="tr-TR"/>
-        </w:rPr>
-        <w:t xml:space="preserve"> </w:t>
-      </w:r>
-      <w:proofErr w:type="spellStart"/>
-      <w:r>
-        <w:rPr>
-          <w:lang w:val="tr-TR"/>
-        </w:rPr>
-        <w:t>A</w:t>
+        <w:t>z A</w:t>
       </w:r>
       <w:r>
         <w:rPr>
@@ -4970,7 +4729,6 @@
         </w:rPr>
         <w:t>n</w:t>
       </w:r>
-      <w:proofErr w:type="spellEnd"/>
     </w:p>
     <w:p>
       <w:pPr>
@@ -5174,7 +4932,6 @@
           <w:lang w:val="tr-TR"/>
         </w:rPr>
       </w:pPr>
-      <w:proofErr w:type="spellStart"/>
       <w:r>
         <w:rPr>
           <w:lang w:val="tr-TR"/>
@@ -5191,21 +4948,7 @@
         <w:rPr>
           <w:lang w:val="tr-TR"/>
         </w:rPr>
-        <w:t>z</w:t>
-      </w:r>
-      <w:proofErr w:type="spellEnd"/>
-      <w:r>
-        <w:rPr>
-          <w:lang w:val="tr-TR"/>
-        </w:rPr>
-        <w:t xml:space="preserve"> </w:t>
-      </w:r>
-      <w:proofErr w:type="spellStart"/>
-      <w:r>
-        <w:rPr>
-          <w:lang w:val="tr-TR"/>
-        </w:rPr>
-        <w:t>B</w:t>
+        <w:t>z B</w:t>
       </w:r>
       <w:r>
         <w:rPr>
@@ -5219,7 +4962,6 @@
         </w:rPr>
         <w:t>selik</w:t>
       </w:r>
-      <w:proofErr w:type="spellEnd"/>
     </w:p>
     <w:p>
       <w:pPr>
@@ -5755,193 +5497,74 @@
           <w:lang w:val="tr-TR"/>
         </w:rPr>
       </w:pPr>
-      <w:r>
-        <w:fldChar w:fldCharType="begin"/>
-      </w:r>
-      <w:r>
-        <w:rPr>
-          <w:lang w:val="tr-TR"/>
-        </w:rPr>
-        <w:instrText>HYPERLINK "https://www.youtube.com/watch?v=L3IiA4qQD9Q"</w:instrText>
-      </w:r>
-      <w:r>
-        <w:fldChar w:fldCharType="separate"/>
-      </w:r>
-      <w:r>
-        <w:rPr>
-          <w:rStyle w:val="Hyperlink"/>
-          <w:sz w:val="21"/>
-          <w:szCs w:val="21"/>
-          <w:lang w:val="tr-TR"/>
-        </w:rPr>
-        <w:t>CT</w:t>
-      </w:r>
-      <w:r>
-        <w:rPr>
-          <w:rStyle w:val="Hyperlink"/>
-          <w:rFonts w:ascii="ønΩ∑˛" w:hAnsi="ønΩ∑˛" w:cs="ønΩ∑˛"/>
-          <w:sz w:val="21"/>
-          <w:szCs w:val="21"/>
-          <w:lang w:val="tr-TR"/>
-        </w:rPr>
-        <w:t>‐</w:t>
-      </w:r>
-      <w:r>
-        <w:rPr>
-          <w:rStyle w:val="Hyperlink"/>
-          <w:sz w:val="21"/>
-          <w:szCs w:val="21"/>
-          <w:lang w:val="tr-TR"/>
-        </w:rPr>
-        <w:t xml:space="preserve">179 </w:t>
-      </w:r>
-      <w:proofErr w:type="spellStart"/>
-      <w:r>
-        <w:rPr>
-          <w:rStyle w:val="Hyperlink"/>
-          <w:sz w:val="21"/>
-          <w:szCs w:val="21"/>
-          <w:lang w:val="tr-TR"/>
-        </w:rPr>
-        <w:t>Hisâr</w:t>
-      </w:r>
-      <w:proofErr w:type="spellEnd"/>
-      <w:r>
-        <w:rPr>
-          <w:rStyle w:val="Hyperlink"/>
-          <w:sz w:val="21"/>
-          <w:szCs w:val="21"/>
-          <w:lang w:val="tr-TR"/>
-        </w:rPr>
-        <w:t xml:space="preserve"> </w:t>
-      </w:r>
-      <w:proofErr w:type="spellStart"/>
-      <w:r>
-        <w:rPr>
-          <w:rStyle w:val="Hyperlink"/>
-          <w:sz w:val="21"/>
-          <w:szCs w:val="21"/>
-          <w:lang w:val="tr-TR"/>
-        </w:rPr>
-        <w:t>Bûselik</w:t>
-      </w:r>
-      <w:proofErr w:type="spellEnd"/>
-      <w:r>
-        <w:rPr>
-          <w:rStyle w:val="Hyperlink"/>
-          <w:sz w:val="21"/>
-          <w:szCs w:val="21"/>
-          <w:lang w:val="tr-TR"/>
-        </w:rPr>
-        <w:t xml:space="preserve"> Pe</w:t>
-      </w:r>
-      <w:r>
-        <w:rPr>
-          <w:rStyle w:val="Hyperlink"/>
-          <w:rFonts w:ascii="ønΩ∑˛" w:hAnsi="ønΩ∑˛" w:cs="ønΩ∑˛"/>
-          <w:sz w:val="21"/>
-          <w:szCs w:val="21"/>
-          <w:lang w:val="tr-TR"/>
-        </w:rPr>
-        <w:t>ş</w:t>
-      </w:r>
-      <w:r>
-        <w:rPr>
-          <w:rStyle w:val="Hyperlink"/>
-          <w:sz w:val="21"/>
-          <w:szCs w:val="21"/>
-          <w:lang w:val="tr-TR"/>
-        </w:rPr>
-        <w:t xml:space="preserve">revi. Zeki </w:t>
-      </w:r>
-      <w:proofErr w:type="spellStart"/>
-      <w:r>
-        <w:rPr>
-          <w:rStyle w:val="Hyperlink"/>
-          <w:sz w:val="21"/>
-          <w:szCs w:val="21"/>
-          <w:lang w:val="tr-TR"/>
-        </w:rPr>
-        <w:t>Mehmed</w:t>
-      </w:r>
-      <w:proofErr w:type="spellEnd"/>
-      <w:r>
-        <w:rPr>
-          <w:rStyle w:val="Hyperlink"/>
-          <w:sz w:val="21"/>
-          <w:szCs w:val="21"/>
-          <w:lang w:val="tr-TR"/>
-        </w:rPr>
-        <w:t xml:space="preserve"> A</w:t>
-      </w:r>
-      <w:r>
-        <w:rPr>
-          <w:rStyle w:val="Hyperlink"/>
-          <w:rFonts w:ascii="ønΩ∑˛" w:hAnsi="ønΩ∑˛" w:cs="ønΩ∑˛"/>
-          <w:sz w:val="21"/>
-          <w:szCs w:val="21"/>
-          <w:lang w:val="tr-TR"/>
-        </w:rPr>
-        <w:t>ğ</w:t>
-      </w:r>
-      <w:r>
-        <w:rPr>
-          <w:rStyle w:val="Hyperlink"/>
-          <w:sz w:val="21"/>
-          <w:szCs w:val="21"/>
-          <w:lang w:val="tr-TR"/>
-        </w:rPr>
-        <w:t>a [</w:t>
-      </w:r>
-      <w:proofErr w:type="spellStart"/>
-      <w:r>
-        <w:rPr>
-          <w:rStyle w:val="Hyperlink"/>
-          <w:sz w:val="21"/>
-          <w:szCs w:val="21"/>
-          <w:lang w:val="tr-TR"/>
-        </w:rPr>
-        <w:t>Usulu</w:t>
-      </w:r>
-      <w:proofErr w:type="spellEnd"/>
-      <w:r>
-        <w:rPr>
-          <w:rStyle w:val="Hyperlink"/>
-          <w:sz w:val="21"/>
-          <w:szCs w:val="21"/>
-          <w:lang w:val="tr-TR"/>
-        </w:rPr>
-        <w:t xml:space="preserve">̈ </w:t>
-      </w:r>
-      <w:proofErr w:type="spellStart"/>
-      <w:r>
-        <w:rPr>
-          <w:rStyle w:val="Hyperlink"/>
-          <w:sz w:val="21"/>
-          <w:szCs w:val="21"/>
-          <w:lang w:val="tr-TR"/>
-        </w:rPr>
-        <w:t>Hafîf</w:t>
-      </w:r>
-      <w:proofErr w:type="spellEnd"/>
-      <w:r>
-        <w:rPr>
-          <w:rStyle w:val="Hyperlink"/>
-          <w:sz w:val="21"/>
-          <w:szCs w:val="21"/>
-          <w:lang w:val="tr-TR"/>
-        </w:rPr>
-        <w:t>]</w:t>
-      </w:r>
-      <w:r>
-        <w:rPr>
-          <w:rStyle w:val="Hyperlink"/>
-          <w:sz w:val="21"/>
-          <w:szCs w:val="21"/>
-          <w:lang w:val="tr-TR"/>
-        </w:rPr>
-        <w:fldChar w:fldCharType="end"/>
-      </w:r>
+      <w:hyperlink r:id="rId5" w:history="1">
+        <w:r>
+          <w:rPr>
+            <w:rStyle w:val="Hyperlink"/>
+            <w:sz w:val="21"/>
+            <w:szCs w:val="21"/>
+            <w:lang w:val="tr-TR"/>
+          </w:rPr>
+          <w:t>CT</w:t>
+        </w:r>
+        <w:r>
+          <w:rPr>
+            <w:rStyle w:val="Hyperlink"/>
+            <w:rFonts w:ascii="ønΩ∑˛" w:hAnsi="ønΩ∑˛" w:cs="ønΩ∑˛"/>
+            <w:sz w:val="21"/>
+            <w:szCs w:val="21"/>
+            <w:lang w:val="tr-TR"/>
+          </w:rPr>
+          <w:t>‐</w:t>
+        </w:r>
+        <w:r>
+          <w:rPr>
+            <w:rStyle w:val="Hyperlink"/>
+            <w:sz w:val="21"/>
+            <w:szCs w:val="21"/>
+            <w:lang w:val="tr-TR"/>
+          </w:rPr>
+          <w:t>179 Hisâr Bûselik Pe</w:t>
+        </w:r>
+        <w:r>
+          <w:rPr>
+            <w:rStyle w:val="Hyperlink"/>
+            <w:rFonts w:ascii="ønΩ∑˛" w:hAnsi="ønΩ∑˛" w:cs="ønΩ∑˛"/>
+            <w:sz w:val="21"/>
+            <w:szCs w:val="21"/>
+            <w:lang w:val="tr-TR"/>
+          </w:rPr>
+          <w:t>ş</w:t>
+        </w:r>
+        <w:r>
+          <w:rPr>
+            <w:rStyle w:val="Hyperlink"/>
+            <w:sz w:val="21"/>
+            <w:szCs w:val="21"/>
+            <w:lang w:val="tr-TR"/>
+          </w:rPr>
+          <w:t>revi. Zeki Mehmed A</w:t>
+        </w:r>
+        <w:r>
+          <w:rPr>
+            <w:rStyle w:val="Hyperlink"/>
+            <w:rFonts w:ascii="ønΩ∑˛" w:hAnsi="ønΩ∑˛" w:cs="ønΩ∑˛"/>
+            <w:sz w:val="21"/>
+            <w:szCs w:val="21"/>
+            <w:lang w:val="tr-TR"/>
+          </w:rPr>
+          <w:t>ğ</w:t>
+        </w:r>
+        <w:r>
+          <w:rPr>
+            <w:rStyle w:val="Hyperlink"/>
+            <w:sz w:val="21"/>
+            <w:szCs w:val="21"/>
+            <w:lang w:val="tr-TR"/>
+          </w:rPr>
+          <w:t>a [Usulü Hafîf]</w:t>
+        </w:r>
+      </w:hyperlink>
     </w:p>
     <w:p>
       <w:pPr>
@@ -5993,7 +5616,6 @@
           <w:lang w:val="tr-TR"/>
         </w:rPr>
       </w:pPr>
-      <w:proofErr w:type="spellStart"/>
       <w:r>
         <w:rPr>
           <w:lang w:val="tr-TR"/>
@@ -6036,7 +5658,6 @@
         </w:rPr>
         <w:t>n</w:t>
       </w:r>
-      <w:proofErr w:type="spellEnd"/>
       <w:r>
         <w:rPr>
           <w:lang w:val="tr-TR"/>
@@ -6810,7 +6431,6 @@
           <w:lang w:val="tr-TR"/>
         </w:rPr>
       </w:pPr>
-      <w:proofErr w:type="spellStart"/>
       <w:r>
         <w:rPr>
           <w:lang w:val="tr-TR"/>
@@ -6829,7 +6449,6 @@
         </w:rPr>
         <w:t>k</w:t>
       </w:r>
-      <w:proofErr w:type="spellEnd"/>
     </w:p>
     <w:p>
       <w:pPr>
@@ -7934,11 +7553,44 @@
           <w:numId w:val="14"/>
         </w:numPr>
         <w:rPr>
-          <w:lang w:val="tr-TR"/>
-        </w:rPr>
-      </w:pPr>
-      <w:r>
-        <w:rPr>
+          <w:rStyle w:val="Hyperlink"/>
+          <w:lang w:val="tr-TR"/>
+        </w:rPr>
+      </w:pPr>
+      <w:r>
+        <w:rPr>
+          <w:sz w:val="21"/>
+          <w:szCs w:val="21"/>
+          <w:lang w:val="tr-TR"/>
+        </w:rPr>
+        <w:fldChar w:fldCharType="begin"/>
+      </w:r>
+      <w:r>
+        <w:rPr>
+          <w:sz w:val="21"/>
+          <w:szCs w:val="21"/>
+          <w:lang w:val="tr-TR"/>
+        </w:rPr>
+        <w:instrText xml:space="preserve"> HYPERLINK "https://www.youtube.com/watch?v=sa8ezaMycWk" </w:instrText>
+      </w:r>
+      <w:r>
+        <w:rPr>
+          <w:sz w:val="21"/>
+          <w:szCs w:val="21"/>
+          <w:lang w:val="tr-TR"/>
+        </w:rPr>
+      </w:r>
+      <w:r>
+        <w:rPr>
+          <w:sz w:val="21"/>
+          <w:szCs w:val="21"/>
+          <w:lang w:val="tr-TR"/>
+        </w:rPr>
+        <w:fldChar w:fldCharType="separate"/>
+      </w:r>
+      <w:r>
+        <w:rPr>
+          <w:rStyle w:val="Hyperlink"/>
           <w:sz w:val="21"/>
           <w:szCs w:val="21"/>
           <w:lang w:val="tr-TR"/>
@@ -7947,6 +7599,7 @@
       </w:r>
       <w:r>
         <w:rPr>
+          <w:rStyle w:val="Hyperlink"/>
           <w:rFonts w:ascii="ønΩ∑˛" w:hAnsi="ønΩ∑˛" w:cs="ønΩ∑˛"/>
           <w:sz w:val="21"/>
           <w:szCs w:val="21"/>
@@ -7956,14 +7609,34 @@
       </w:r>
       <w:r>
         <w:rPr>
-          <w:sz w:val="21"/>
-          <w:szCs w:val="21"/>
-          <w:lang w:val="tr-TR"/>
-        </w:rPr>
-        <w:t>51 Kemençeci Vasilaki Efendi’nin Kürd.l. Hicâzkâr Pe</w:t>
-      </w:r>
-      <w:r>
-        <w:rPr>
+          <w:rStyle w:val="Hyperlink"/>
+          <w:sz w:val="21"/>
+          <w:szCs w:val="21"/>
+          <w:lang w:val="tr-TR"/>
+        </w:rPr>
+        <w:t xml:space="preserve">51 Kemençeci Vasilaki Efendi’nin Kürd.l. Hicâzkâr </w:t>
+      </w:r>
+      <w:r>
+        <w:rPr>
+          <w:rStyle w:val="Hyperlink"/>
+          <w:sz w:val="21"/>
+          <w:szCs w:val="21"/>
+          <w:lang w:val="tr-TR"/>
+        </w:rPr>
+        <w:t>P</w:t>
+      </w:r>
+      <w:r>
+        <w:rPr>
+          <w:rStyle w:val="Hyperlink"/>
+          <w:sz w:val="21"/>
+          <w:szCs w:val="21"/>
+          <w:lang w:val="tr-TR"/>
+        </w:rPr>
+        <w:t>e</w:t>
+      </w:r>
+      <w:r>
+        <w:rPr>
+          <w:rStyle w:val="Hyperlink"/>
           <w:rFonts w:ascii="ønΩ∑˛" w:hAnsi="ønΩ∑˛" w:cs="ønΩ∑˛"/>
           <w:sz w:val="21"/>
           <w:szCs w:val="21"/>
@@ -7973,6 +7646,7 @@
       </w:r>
       <w:r>
         <w:rPr>
+          <w:rStyle w:val="Hyperlink"/>
           <w:sz w:val="21"/>
           <w:szCs w:val="21"/>
           <w:lang w:val="tr-TR"/>
@@ -7997,6 +7671,22 @@
           <w:szCs w:val="21"/>
           <w:lang w:val="tr-TR"/>
         </w:rPr>
+        <w:fldChar w:fldCharType="end"/>
+      </w:r>
+      <w:r>
+        <w:rPr>
+          <w:sz w:val="21"/>
+          <w:szCs w:val="21"/>
+          <w:lang w:val="tr-TR"/>
+        </w:rPr>
+        <w:t>5</w:t>
+      </w:r>
+      <w:r>
+        <w:rPr>
+          <w:sz w:val="21"/>
+          <w:szCs w:val="21"/>
+          <w:lang w:val="tr-TR"/>
+        </w:rPr>
         <w:t>CT</w:t>
       </w:r>
       <w:r>
@@ -8030,7 +7720,6 @@
           <w:lang w:val="tr-TR"/>
         </w:rPr>
       </w:pPr>
-      <w:proofErr w:type="spellStart"/>
       <w:r>
         <w:rPr>
           <w:lang w:val="tr-TR"/>
@@ -8061,7 +7750,6 @@
         </w:rPr>
         <w:t>r</w:t>
       </w:r>
-      <w:proofErr w:type="spellEnd"/>
     </w:p>
     <w:p>
       <w:pPr>
@@ -8162,7 +7850,6 @@
           <w:lang w:val="tr-TR"/>
         </w:rPr>
       </w:pPr>
-      <w:proofErr w:type="spellStart"/>
       <w:r>
         <w:rPr>
           <w:lang w:val="tr-TR"/>
@@ -8191,21 +7878,7 @@
         <w:rPr>
           <w:lang w:val="tr-TR"/>
         </w:rPr>
-        <w:t>r</w:t>
-      </w:r>
-      <w:proofErr w:type="spellEnd"/>
-      <w:r>
-        <w:rPr>
-          <w:lang w:val="tr-TR"/>
-        </w:rPr>
-        <w:t xml:space="preserve"> </w:t>
-      </w:r>
-      <w:proofErr w:type="spellStart"/>
-      <w:r>
-        <w:rPr>
-          <w:lang w:val="tr-TR"/>
-        </w:rPr>
-        <w:t>B</w:t>
+        <w:t>r B</w:t>
       </w:r>
       <w:r>
         <w:rPr>
@@ -8219,7 +7892,6 @@
         </w:rPr>
         <w:t>selik</w:t>
       </w:r>
-      <w:proofErr w:type="spellEnd"/>
     </w:p>
     <w:p>
       <w:pPr>
@@ -8332,14 +8004,12 @@
           <w:lang w:val="tr-TR"/>
         </w:rPr>
       </w:pPr>
-      <w:proofErr w:type="spellStart"/>
       <w:r>
         <w:rPr>
           <w:lang w:val="tr-TR"/>
         </w:rPr>
         <w:t>Maye</w:t>
       </w:r>
-      <w:proofErr w:type="spellEnd"/>
       <w:r>
         <w:rPr>
           <w:lang w:val="tr-TR"/>
@@ -8442,7 +8112,53 @@
           <w:sz w:val="21"/>
           <w:szCs w:val="21"/>
         </w:rPr>
-        <w:t>260 Maye Sâz Semâ’îsi. ‘Osmân Bey merhûmun</w:t>
+        <w:t>260 Ma</w:t>
+      </w:r>
+      <w:r>
+        <w:rPr>
+          <w:sz w:val="21"/>
+          <w:szCs w:val="21"/>
+        </w:rPr>
+        <w:t>0</w:t>
+      </w:r>
+      <w:r>
+        <w:rPr>
+          <w:sz w:val="21"/>
+          <w:szCs w:val="21"/>
+        </w:rPr>
+        <w:t xml:space="preserve">ye </w:t>
+      </w:r>
+      <w:proofErr w:type="spellStart"/>
+      <w:r>
+        <w:rPr>
+          <w:sz w:val="21"/>
+          <w:szCs w:val="21"/>
+        </w:rPr>
+        <w:t>Sâz</w:t>
+      </w:r>
+      <w:proofErr w:type="spellEnd"/>
+      <w:r>
+        <w:rPr>
+          <w:sz w:val="21"/>
+          <w:szCs w:val="21"/>
+        </w:rPr>
+        <w:t xml:space="preserve"> </w:t>
+      </w:r>
+      <w:proofErr w:type="spellStart"/>
+      <w:r>
+        <w:rPr>
+          <w:sz w:val="21"/>
+          <w:szCs w:val="21"/>
+        </w:rPr>
+        <w:t>Semâ’îsi</w:t>
+      </w:r>
+      <w:proofErr w:type="spellEnd"/>
+      <w:r>
+        <w:rPr>
+          <w:sz w:val="21"/>
+          <w:szCs w:val="21"/>
+        </w:rPr>
+        <w:t>. ‘Osmân Bey merhûmun</w:t>
       </w:r>
     </w:p>
     <w:p>
@@ -8471,7 +8187,7 @@
           <w:lang w:val="tr-TR"/>
         </w:rPr>
       </w:pPr>
-      <w:hyperlink r:id="rId5" w:history="1">
+      <w:hyperlink r:id="rId6" w:history="1">
         <w:r>
           <w:rPr>
             <w:rStyle w:val="Hyperlink"/>
@@ -8637,25 +8353,7 @@
             <w:sz w:val="21"/>
             <w:szCs w:val="21"/>
           </w:rPr>
-          <w:t xml:space="preserve"> </w:t>
-        </w:r>
-        <w:proofErr w:type="spellStart"/>
-        <w:r>
-          <w:rPr>
-            <w:rStyle w:val="Hyperlink"/>
-            <w:sz w:val="21"/>
-            <w:szCs w:val="21"/>
-          </w:rPr>
-          <w:t>Kebir</w:t>
-        </w:r>
-        <w:proofErr w:type="spellEnd"/>
-        <w:r>
-          <w:rPr>
-            <w:rStyle w:val="Hyperlink"/>
-            <w:sz w:val="21"/>
-            <w:szCs w:val="21"/>
-          </w:rPr>
-          <w:t>]</w:t>
+          <w:t xml:space="preserve"> Kebir]</w:t>
         </w:r>
       </w:hyperlink>
     </w:p>
@@ -8713,14 +8411,7 @@
         <w:rPr>
           <w:lang w:val="tr-TR"/>
         </w:rPr>
-        <w:t xml:space="preserve">Muhayyer </w:t>
-      </w:r>
-      <w:proofErr w:type="spellStart"/>
-      <w:r>
-        <w:rPr>
-          <w:lang w:val="tr-TR"/>
-        </w:rPr>
-        <w:t>B</w:t>
+        <w:t>Muhayyer B</w:t>
       </w:r>
       <w:r>
         <w:rPr>
@@ -8734,7 +8425,6 @@
         </w:rPr>
         <w:t>selik</w:t>
       </w:r>
-      <w:proofErr w:type="spellEnd"/>
     </w:p>
     <w:p>
       <w:pPr>
@@ -9596,14 +9286,7 @@
         <w:rPr>
           <w:lang w:val="tr-TR"/>
         </w:rPr>
-        <w:t xml:space="preserve"> </w:t>
-      </w:r>
-      <w:proofErr w:type="spellStart"/>
-      <w:r>
-        <w:rPr>
-          <w:lang w:val="tr-TR"/>
-        </w:rPr>
-        <w:t>B</w:t>
+        <w:t xml:space="preserve"> B</w:t>
       </w:r>
       <w:r>
         <w:rPr>
@@ -9617,7 +9300,6 @@
         </w:rPr>
         <w:t>selik</w:t>
       </w:r>
-      <w:proofErr w:type="spellEnd"/>
     </w:p>
     <w:p>
       <w:pPr>
@@ -10026,7 +9708,7 @@
           <w:lang w:val="tr-TR"/>
         </w:rPr>
       </w:pPr>
-      <w:hyperlink r:id="rId6" w:history="1">
+      <w:hyperlink r:id="rId7" w:history="1">
         <w:r>
           <w:rPr>
             <w:rStyle w:val="Hyperlink"/>
@@ -10206,7 +9888,7 @@
           <w:lang w:val="tr-TR"/>
         </w:rPr>
       </w:pPr>
-      <w:hyperlink r:id="rId7" w:history="1">
+      <w:hyperlink r:id="rId8" w:history="1">
         <w:r>
           <w:rPr>
             <w:rStyle w:val="Hyperlink"/>
@@ -10358,7 +10040,7 @@
           <w:lang w:val="tr-TR"/>
         </w:rPr>
       </w:pPr>
-      <w:hyperlink r:id="rId8" w:history="1">
+      <w:hyperlink r:id="rId9" w:history="1">
         <w:r>
           <w:rPr>
             <w:rStyle w:val="Hyperlink"/>
@@ -10506,25 +10188,7 @@
             <w:sz w:val="21"/>
             <w:szCs w:val="21"/>
           </w:rPr>
-          <w:t xml:space="preserve"> </w:t>
-        </w:r>
-        <w:proofErr w:type="spellStart"/>
-        <w:r>
-          <w:rPr>
-            <w:rStyle w:val="Hyperlink"/>
-            <w:sz w:val="21"/>
-            <w:szCs w:val="21"/>
-          </w:rPr>
-          <w:t>Kebir</w:t>
-        </w:r>
-        <w:proofErr w:type="spellEnd"/>
-        <w:r>
-          <w:rPr>
-            <w:rStyle w:val="Hyperlink"/>
-            <w:sz w:val="21"/>
-            <w:szCs w:val="21"/>
-          </w:rPr>
-          <w:t>]</w:t>
+          <w:t xml:space="preserve"> Kebir]</w:t>
         </w:r>
       </w:hyperlink>
     </w:p>
@@ -10752,7 +10416,6 @@
           <w:lang w:val="tr-TR"/>
         </w:rPr>
       </w:pPr>
-      <w:proofErr w:type="spellStart"/>
       <w:r>
         <w:rPr>
           <w:lang w:val="tr-TR"/>
@@ -10783,7 +10446,6 @@
         </w:rPr>
         <w:t>r</w:t>
       </w:r>
-      <w:proofErr w:type="spellEnd"/>
       <w:r>
         <w:rPr>
           <w:lang w:val="tr-TR"/>
@@ -11578,7 +11240,6 @@
           <w:lang w:val="tr-TR"/>
         </w:rPr>
       </w:pPr>
-      <w:proofErr w:type="spellStart"/>
       <w:r>
         <w:rPr>
           <w:lang w:val="tr-TR"/>
@@ -11622,7 +11283,6 @@
         </w:rPr>
         <w:t>h</w:t>
       </w:r>
-      <w:proofErr w:type="spellEnd"/>
       <w:r>
         <w:rPr>
           <w:lang w:val="tr-TR"/>
@@ -11962,14 +11622,7 @@
         <w:rPr>
           <w:lang w:val="tr-TR"/>
         </w:rPr>
-        <w:t xml:space="preserve"> </w:t>
-      </w:r>
-      <w:proofErr w:type="spellStart"/>
-      <w:r>
-        <w:rPr>
-          <w:lang w:val="tr-TR"/>
-        </w:rPr>
-        <w:t>Ced</w:t>
+        <w:t xml:space="preserve"> Ced</w:t>
       </w:r>
       <w:r>
         <w:rPr>
@@ -11983,7 +11636,6 @@
         </w:rPr>
         <w:t>d</w:t>
       </w:r>
-      <w:proofErr w:type="spellEnd"/>
       <w:r>
         <w:rPr>
           <w:lang w:val="tr-TR"/>
@@ -12119,139 +11771,88 @@
           <w:lang w:val="tr-TR"/>
         </w:rPr>
       </w:pPr>
-      <w:r>
-        <w:fldChar w:fldCharType="begin"/>
-      </w:r>
-      <w:r>
-        <w:rPr>
-          <w:lang w:val="tr-TR"/>
-        </w:rPr>
-        <w:instrText>HYPERLINK "https://www.youtube.com/watch?v=PZusk9ySYdQ"</w:instrText>
-      </w:r>
-      <w:r>
-        <w:fldChar w:fldCharType="separate"/>
-      </w:r>
-      <w:r>
-        <w:rPr>
-          <w:rStyle w:val="Hyperlink"/>
-          <w:sz w:val="21"/>
-          <w:szCs w:val="21"/>
-          <w:lang w:val="tr-TR"/>
-        </w:rPr>
-        <w:t>CT</w:t>
-      </w:r>
-      <w:r>
-        <w:rPr>
-          <w:rStyle w:val="Hyperlink"/>
-          <w:rFonts w:ascii="ønΩ∑˛" w:hAnsi="ønΩ∑˛" w:cs="ønΩ∑˛"/>
-          <w:sz w:val="21"/>
-          <w:szCs w:val="21"/>
-          <w:lang w:val="tr-TR"/>
-        </w:rPr>
-        <w:t>‐</w:t>
-      </w:r>
-      <w:r>
-        <w:rPr>
-          <w:rStyle w:val="Hyperlink"/>
-          <w:sz w:val="21"/>
-          <w:szCs w:val="21"/>
-          <w:lang w:val="tr-TR"/>
-        </w:rPr>
-        <w:t xml:space="preserve">5 </w:t>
-      </w:r>
-      <w:proofErr w:type="spellStart"/>
-      <w:r>
-        <w:rPr>
-          <w:rStyle w:val="Hyperlink"/>
-          <w:rFonts w:ascii="ønΩ∑˛" w:hAnsi="ønΩ∑˛" w:cs="ønΩ∑˛"/>
-          <w:sz w:val="21"/>
-          <w:szCs w:val="21"/>
-          <w:lang w:val="tr-TR"/>
-        </w:rPr>
-        <w:t>İ</w:t>
-      </w:r>
-      <w:r>
-        <w:rPr>
-          <w:rStyle w:val="Hyperlink"/>
-          <w:sz w:val="21"/>
-          <w:szCs w:val="21"/>
-          <w:lang w:val="tr-TR"/>
-        </w:rPr>
-        <w:t>sak’ın</w:t>
-      </w:r>
-      <w:proofErr w:type="spellEnd"/>
-      <w:r>
-        <w:rPr>
-          <w:rStyle w:val="Hyperlink"/>
-          <w:sz w:val="21"/>
-          <w:szCs w:val="21"/>
-          <w:lang w:val="tr-TR"/>
-        </w:rPr>
-        <w:t xml:space="preserve"> </w:t>
-      </w:r>
-      <w:proofErr w:type="spellStart"/>
-      <w:r>
-        <w:rPr>
-          <w:rStyle w:val="Hyperlink"/>
-          <w:sz w:val="21"/>
-          <w:szCs w:val="21"/>
-          <w:lang w:val="tr-TR"/>
-        </w:rPr>
-        <w:t>Rehâvî</w:t>
-      </w:r>
-      <w:proofErr w:type="spellEnd"/>
-      <w:r>
-        <w:rPr>
-          <w:rStyle w:val="Hyperlink"/>
-          <w:sz w:val="21"/>
-          <w:szCs w:val="21"/>
-          <w:lang w:val="tr-TR"/>
-        </w:rPr>
-        <w:t xml:space="preserve"> Pe</w:t>
-      </w:r>
-      <w:r>
-        <w:rPr>
-          <w:rStyle w:val="Hyperlink"/>
-          <w:rFonts w:ascii="ønΩ∑˛" w:hAnsi="ønΩ∑˛" w:cs="ønΩ∑˛"/>
-          <w:sz w:val="21"/>
-          <w:szCs w:val="21"/>
-          <w:lang w:val="tr-TR"/>
-        </w:rPr>
-        <w:t>ş</w:t>
-      </w:r>
-      <w:r>
-        <w:rPr>
-          <w:rStyle w:val="Hyperlink"/>
-          <w:sz w:val="21"/>
-          <w:szCs w:val="21"/>
-          <w:lang w:val="tr-TR"/>
-        </w:rPr>
-        <w:t>revi [Zincir]</w:t>
-      </w:r>
-      <w:r>
-        <w:rPr>
-          <w:rStyle w:val="Hyperlink"/>
-          <w:sz w:val="21"/>
-          <w:szCs w:val="21"/>
-          <w:lang w:val="tr-TR"/>
-        </w:rPr>
-        <w:fldChar w:fldCharType="end"/>
-      </w:r>
-    </w:p>
-    <w:p>
-      <w:pPr>
-        <w:rPr>
-          <w:lang w:val="tr-TR"/>
-        </w:rPr>
-      </w:pPr>
-    </w:p>
-    <w:p>
-      <w:pPr>
-        <w:rPr>
-          <w:lang w:val="tr-TR"/>
-        </w:rPr>
-      </w:pPr>
-      <w:proofErr w:type="spellStart"/>
+      <w:hyperlink r:id="rId10" w:history="1">
+        <w:r>
+          <w:rPr>
+            <w:rStyle w:val="Hyperlink"/>
+            <w:sz w:val="21"/>
+            <w:szCs w:val="21"/>
+            <w:lang w:val="tr-TR"/>
+          </w:rPr>
+          <w:t>CT</w:t>
+        </w:r>
+        <w:r>
+          <w:rPr>
+            <w:rStyle w:val="Hyperlink"/>
+            <w:rFonts w:ascii="ønΩ∑˛" w:hAnsi="ønΩ∑˛" w:cs="ønΩ∑˛"/>
+            <w:sz w:val="21"/>
+            <w:szCs w:val="21"/>
+            <w:lang w:val="tr-TR"/>
+          </w:rPr>
+          <w:t>‐</w:t>
+        </w:r>
+        <w:r>
+          <w:rPr>
+            <w:rStyle w:val="Hyperlink"/>
+            <w:sz w:val="21"/>
+            <w:szCs w:val="21"/>
+            <w:lang w:val="tr-TR"/>
+          </w:rPr>
+          <w:t xml:space="preserve">5 </w:t>
+        </w:r>
+        <w:r>
+          <w:rPr>
+            <w:rStyle w:val="Hyperlink"/>
+            <w:rFonts w:ascii="ønΩ∑˛" w:hAnsi="ønΩ∑˛" w:cs="ønΩ∑˛"/>
+            <w:sz w:val="21"/>
+            <w:szCs w:val="21"/>
+            <w:lang w:val="tr-TR"/>
+          </w:rPr>
+          <w:t>İ</w:t>
+        </w:r>
+        <w:r>
+          <w:rPr>
+            <w:rStyle w:val="Hyperlink"/>
+            <w:sz w:val="21"/>
+            <w:szCs w:val="21"/>
+            <w:lang w:val="tr-TR"/>
+          </w:rPr>
+          <w:t>sak’ın Rehâvî Pe</w:t>
+        </w:r>
+        <w:r>
+          <w:rPr>
+            <w:rStyle w:val="Hyperlink"/>
+            <w:rFonts w:ascii="ønΩ∑˛" w:hAnsi="ønΩ∑˛" w:cs="ønΩ∑˛"/>
+            <w:sz w:val="21"/>
+            <w:szCs w:val="21"/>
+            <w:lang w:val="tr-TR"/>
+          </w:rPr>
+          <w:t>ş</w:t>
+        </w:r>
+        <w:r>
+          <w:rPr>
+            <w:rStyle w:val="Hyperlink"/>
+            <w:sz w:val="21"/>
+            <w:szCs w:val="21"/>
+            <w:lang w:val="tr-TR"/>
+          </w:rPr>
+          <w:t>revi [Zincir]</w:t>
+        </w:r>
+      </w:hyperlink>
+    </w:p>
+    <w:p>
+      <w:pPr>
+        <w:rPr>
+          <w:lang w:val="tr-TR"/>
+        </w:rPr>
+      </w:pPr>
+    </w:p>
+    <w:p>
+      <w:pPr>
+        <w:rPr>
+          <w:lang w:val="tr-TR"/>
+        </w:rPr>
+      </w:pPr>
       <w:r>
         <w:rPr>
           <w:lang w:val="tr-TR"/>
@@ -12276,7 +11877,6 @@
         </w:rPr>
         <w:t>â</w:t>
       </w:r>
-      <w:proofErr w:type="spellEnd"/>
       <w:r>
         <w:rPr>
           <w:lang w:val="tr-TR"/>
@@ -12544,7 +12144,6 @@
           <w:lang w:val="tr-TR"/>
         </w:rPr>
       </w:pPr>
-      <w:proofErr w:type="spellStart"/>
       <w:r>
         <w:rPr>
           <w:lang w:val="tr-TR"/>
@@ -12557,19 +12156,11 @@
         </w:rPr>
         <w:t>â</w:t>
       </w:r>
-      <w:proofErr w:type="spellEnd"/>
-      <w:r>
-        <w:rPr>
-          <w:lang w:val="tr-TR"/>
-        </w:rPr>
-        <w:t xml:space="preserve"> </w:t>
-      </w:r>
-      <w:proofErr w:type="spellStart"/>
-      <w:r>
-        <w:rPr>
-          <w:lang w:val="tr-TR"/>
-        </w:rPr>
-        <w:t>B</w:t>
+      <w:r>
+        <w:rPr>
+          <w:lang w:val="tr-TR"/>
+        </w:rPr>
+        <w:t xml:space="preserve"> B</w:t>
       </w:r>
       <w:r>
         <w:rPr>
@@ -12583,7 +12174,6 @@
         </w:rPr>
         <w:t>selik</w:t>
       </w:r>
-      <w:proofErr w:type="spellEnd"/>
     </w:p>
     <w:p>
       <w:pPr>
@@ -12696,7 +12286,6 @@
           <w:lang w:val="tr-TR"/>
         </w:rPr>
       </w:pPr>
-      <w:proofErr w:type="spellStart"/>
       <w:r>
         <w:rPr>
           <w:lang w:val="tr-TR"/>
@@ -12709,7 +12298,6 @@
         </w:rPr>
         <w:t>â</w:t>
       </w:r>
-      <w:proofErr w:type="spellEnd"/>
       <w:r>
         <w:rPr>
           <w:lang w:val="tr-TR"/>
@@ -12983,114 +12571,55 @@
           <w:lang w:val="tr-TR"/>
         </w:rPr>
       </w:pPr>
-      <w:r>
-        <w:fldChar w:fldCharType="begin"/>
-      </w:r>
-      <w:r>
-        <w:rPr>
-          <w:lang w:val="tr-TR"/>
-        </w:rPr>
-        <w:instrText>HYPERLINK "https://www.youtube.com/watch?v=PZusk9ySYdQ"</w:instrText>
-      </w:r>
-      <w:r>
-        <w:fldChar w:fldCharType="separate"/>
-      </w:r>
-      <w:r>
-        <w:rPr>
-          <w:rStyle w:val="Hyperlink"/>
-          <w:sz w:val="21"/>
-          <w:szCs w:val="21"/>
-          <w:lang w:val="tr-TR"/>
-        </w:rPr>
-        <w:t>CT</w:t>
-      </w:r>
-      <w:r>
-        <w:rPr>
-          <w:rStyle w:val="Hyperlink"/>
-          <w:rFonts w:ascii="ønΩ∑˛" w:hAnsi="ønΩ∑˛" w:cs="ønΩ∑˛"/>
-          <w:sz w:val="21"/>
-          <w:szCs w:val="21"/>
-          <w:lang w:val="tr-TR"/>
-        </w:rPr>
-        <w:t>‐</w:t>
-      </w:r>
-      <w:r>
-        <w:rPr>
-          <w:rStyle w:val="Hyperlink"/>
-          <w:sz w:val="21"/>
-          <w:szCs w:val="21"/>
-          <w:lang w:val="tr-TR"/>
-        </w:rPr>
-        <w:t xml:space="preserve">7 </w:t>
-      </w:r>
-      <w:proofErr w:type="spellStart"/>
-      <w:r>
-        <w:rPr>
-          <w:rStyle w:val="Hyperlink"/>
-          <w:sz w:val="21"/>
-          <w:szCs w:val="21"/>
-          <w:lang w:val="tr-TR"/>
-        </w:rPr>
-        <w:t>Kantemirzâde’nin</w:t>
-      </w:r>
-      <w:proofErr w:type="spellEnd"/>
-      <w:r>
-        <w:rPr>
-          <w:rStyle w:val="Hyperlink"/>
-          <w:sz w:val="21"/>
-          <w:szCs w:val="21"/>
-          <w:lang w:val="tr-TR"/>
-        </w:rPr>
-        <w:t xml:space="preserve"> Sazkâr Pe</w:t>
-      </w:r>
-      <w:r>
-        <w:rPr>
-          <w:rStyle w:val="Hyperlink"/>
-          <w:rFonts w:ascii="ønΩ∑˛" w:hAnsi="ønΩ∑˛" w:cs="ønΩ∑˛"/>
-          <w:sz w:val="21"/>
-          <w:szCs w:val="21"/>
-          <w:lang w:val="tr-TR"/>
-        </w:rPr>
-        <w:t>ş</w:t>
-      </w:r>
-      <w:r>
-        <w:rPr>
-          <w:rStyle w:val="Hyperlink"/>
-          <w:sz w:val="21"/>
-          <w:szCs w:val="21"/>
-          <w:lang w:val="tr-TR"/>
-        </w:rPr>
-        <w:t>revi [</w:t>
-      </w:r>
-      <w:proofErr w:type="spellStart"/>
-      <w:r>
-        <w:rPr>
-          <w:rStyle w:val="Hyperlink"/>
-          <w:sz w:val="21"/>
-          <w:szCs w:val="21"/>
-          <w:lang w:val="tr-TR"/>
-        </w:rPr>
-        <w:t>Hâvî</w:t>
-      </w:r>
-      <w:proofErr w:type="spellEnd"/>
-      <w:r>
-        <w:rPr>
-          <w:rStyle w:val="Hyperlink"/>
-          <w:sz w:val="21"/>
-          <w:szCs w:val="21"/>
-          <w:lang w:val="tr-TR"/>
-        </w:rPr>
-        <w:t>]</w:t>
-      </w:r>
-      <w:r>
-        <w:rPr>
-          <w:rStyle w:val="Hyperlink"/>
-          <w:sz w:val="21"/>
-          <w:szCs w:val="21"/>
-          <w:lang w:val="tr-TR"/>
-        </w:rPr>
-        <w:fldChar w:fldCharType="end"/>
-      </w:r>
+      <w:hyperlink r:id="rId11" w:history="1">
+        <w:r>
+          <w:rPr>
+            <w:rStyle w:val="Hyperlink"/>
+            <w:sz w:val="21"/>
+            <w:szCs w:val="21"/>
+            <w:lang w:val="tr-TR"/>
+          </w:rPr>
+          <w:t>CT</w:t>
+        </w:r>
+        <w:r>
+          <w:rPr>
+            <w:rStyle w:val="Hyperlink"/>
+            <w:rFonts w:ascii="ønΩ∑˛" w:hAnsi="ønΩ∑˛" w:cs="ønΩ∑˛"/>
+            <w:sz w:val="21"/>
+            <w:szCs w:val="21"/>
+            <w:lang w:val="tr-TR"/>
+          </w:rPr>
+          <w:t>‐</w:t>
+        </w:r>
+        <w:r>
+          <w:rPr>
+            <w:rStyle w:val="Hyperlink"/>
+            <w:sz w:val="21"/>
+            <w:szCs w:val="21"/>
+            <w:lang w:val="tr-TR"/>
+          </w:rPr>
+          <w:t>7 Kantemirzâde’nin Sazkâr Pe</w:t>
+        </w:r>
+        <w:r>
+          <w:rPr>
+            <w:rStyle w:val="Hyperlink"/>
+            <w:rFonts w:ascii="ønΩ∑˛" w:hAnsi="ønΩ∑˛" w:cs="ønΩ∑˛"/>
+            <w:sz w:val="21"/>
+            <w:szCs w:val="21"/>
+            <w:lang w:val="tr-TR"/>
+          </w:rPr>
+          <w:t>ş</w:t>
+        </w:r>
+        <w:r>
+          <w:rPr>
+            <w:rStyle w:val="Hyperlink"/>
+            <w:sz w:val="21"/>
+            <w:szCs w:val="21"/>
+            <w:lang w:val="tr-TR"/>
+          </w:rPr>
+          <w:t>revi [Hâvî]</w:t>
+        </w:r>
+      </w:hyperlink>
     </w:p>
     <w:p>
       <w:pPr>
@@ -13478,7 +13007,6 @@
           <w:lang w:val="tr-TR"/>
         </w:rPr>
       </w:pPr>
-      <w:proofErr w:type="spellStart"/>
       <w:r>
         <w:rPr>
           <w:lang w:val="tr-TR"/>
@@ -13501,21 +13029,7 @@
         <w:rPr>
           <w:lang w:val="tr-TR"/>
         </w:rPr>
-        <w:t>z</w:t>
-      </w:r>
-      <w:proofErr w:type="spellEnd"/>
-      <w:r>
-        <w:rPr>
-          <w:lang w:val="tr-TR"/>
-        </w:rPr>
-        <w:t xml:space="preserve"> </w:t>
-      </w:r>
-      <w:proofErr w:type="spellStart"/>
-      <w:r>
-        <w:rPr>
-          <w:lang w:val="tr-TR"/>
-        </w:rPr>
-        <w:t>B</w:t>
+        <w:t>z B</w:t>
       </w:r>
       <w:r>
         <w:rPr>
@@ -13529,7 +13043,6 @@
         </w:rPr>
         <w:t>selik</w:t>
       </w:r>
-      <w:proofErr w:type="spellEnd"/>
       <w:r>
         <w:rPr>
           <w:lang w:val="tr-TR"/>
@@ -13702,16 +13215,8 @@
         <w:rPr>
           <w:lang w:val="tr-TR"/>
         </w:rPr>
-        <w:t xml:space="preserve">evk </w:t>
-      </w:r>
-      <w:proofErr w:type="spellStart"/>
-      <w:r>
-        <w:rPr>
-          <w:lang w:val="tr-TR"/>
-        </w:rPr>
-        <w:t>Aver</w:t>
-      </w:r>
-      <w:proofErr w:type="spellEnd"/>
+        <w:t>evk Aver</w:t>
+      </w:r>
       <w:r>
         <w:rPr>
           <w:lang w:val="tr-TR"/>
@@ -15187,14 +14692,7 @@
         <w:rPr>
           <w:lang w:val="tr-TR"/>
         </w:rPr>
-        <w:t xml:space="preserve">hir </w:t>
-      </w:r>
-      <w:proofErr w:type="spellStart"/>
-      <w:r>
-        <w:rPr>
-          <w:lang w:val="tr-TR"/>
-        </w:rPr>
-        <w:t>B</w:t>
+        <w:t>hir B</w:t>
       </w:r>
       <w:r>
         <w:rPr>
@@ -15208,7 +14706,6 @@
         </w:rPr>
         <w:t>selik</w:t>
       </w:r>
-      <w:proofErr w:type="spellEnd"/>
     </w:p>
     <w:p>
       <w:pPr>
@@ -16004,154 +15501,93 @@
           <w:lang w:val="tr-TR"/>
         </w:rPr>
       </w:pPr>
-      <w:r>
-        <w:fldChar w:fldCharType="begin"/>
-      </w:r>
-      <w:r>
-        <w:rPr>
-          <w:lang w:val="tr-TR"/>
-        </w:rPr>
-        <w:instrText>HYPERLINK "https://www.youtube.com/watch?v=yw1sb6wXDTg"</w:instrText>
-      </w:r>
-      <w:r>
-        <w:fldChar w:fldCharType="separate"/>
-      </w:r>
-      <w:r>
-        <w:rPr>
-          <w:rStyle w:val="Hyperlink"/>
-          <w:sz w:val="21"/>
-          <w:szCs w:val="21"/>
-          <w:lang w:val="tr-TR"/>
-        </w:rPr>
-        <w:t>CT</w:t>
-      </w:r>
-      <w:r>
-        <w:rPr>
-          <w:rStyle w:val="Hyperlink"/>
-          <w:rFonts w:ascii="ønΩ∑˛" w:hAnsi="ønΩ∑˛" w:cs="ønΩ∑˛"/>
-          <w:sz w:val="21"/>
-          <w:szCs w:val="21"/>
-          <w:lang w:val="tr-TR"/>
-        </w:rPr>
-        <w:t>‐</w:t>
-      </w:r>
-      <w:r>
-        <w:rPr>
-          <w:rStyle w:val="Hyperlink"/>
-          <w:sz w:val="21"/>
-          <w:szCs w:val="21"/>
-          <w:lang w:val="tr-TR"/>
-        </w:rPr>
-        <w:t xml:space="preserve">39 </w:t>
-      </w:r>
-      <w:proofErr w:type="spellStart"/>
-      <w:r>
-        <w:rPr>
-          <w:rStyle w:val="Hyperlink"/>
-          <w:rFonts w:ascii="ønΩ∑˛" w:hAnsi="ønΩ∑˛" w:cs="ønΩ∑˛"/>
-          <w:sz w:val="21"/>
-          <w:szCs w:val="21"/>
-          <w:lang w:val="tr-TR"/>
-        </w:rPr>
-        <w:t>İ</w:t>
-      </w:r>
-      <w:r>
-        <w:rPr>
-          <w:rStyle w:val="Hyperlink"/>
-          <w:sz w:val="21"/>
-          <w:szCs w:val="21"/>
-          <w:lang w:val="tr-TR"/>
-        </w:rPr>
-        <w:t>smâ’il</w:t>
-      </w:r>
-      <w:proofErr w:type="spellEnd"/>
-      <w:r>
-        <w:rPr>
-          <w:rStyle w:val="Hyperlink"/>
-          <w:sz w:val="21"/>
-          <w:szCs w:val="21"/>
-          <w:lang w:val="tr-TR"/>
-        </w:rPr>
-        <w:t xml:space="preserve"> Hakkı Bey’in </w:t>
-      </w:r>
-      <w:proofErr w:type="spellStart"/>
-      <w:r>
-        <w:rPr>
-          <w:rStyle w:val="Hyperlink"/>
-          <w:sz w:val="21"/>
-          <w:szCs w:val="21"/>
-          <w:lang w:val="tr-TR"/>
-        </w:rPr>
-        <w:t>Zâvil</w:t>
-      </w:r>
-      <w:proofErr w:type="spellEnd"/>
-      <w:r>
-        <w:rPr>
-          <w:rStyle w:val="Hyperlink"/>
-          <w:sz w:val="21"/>
-          <w:szCs w:val="21"/>
-          <w:lang w:val="tr-TR"/>
-        </w:rPr>
-        <w:t xml:space="preserve"> Pe</w:t>
-      </w:r>
-      <w:r>
-        <w:rPr>
-          <w:rStyle w:val="Hyperlink"/>
-          <w:rFonts w:ascii="ønΩ∑˛" w:hAnsi="ønΩ∑˛" w:cs="ønΩ∑˛"/>
-          <w:sz w:val="21"/>
-          <w:szCs w:val="21"/>
-          <w:lang w:val="tr-TR"/>
-        </w:rPr>
-        <w:t>ş</w:t>
-      </w:r>
-      <w:r>
-        <w:rPr>
-          <w:rStyle w:val="Hyperlink"/>
-          <w:sz w:val="21"/>
-          <w:szCs w:val="21"/>
-          <w:lang w:val="tr-TR"/>
-        </w:rPr>
-        <w:t>revi [</w:t>
-      </w:r>
-      <w:proofErr w:type="spellStart"/>
-      <w:r>
-        <w:rPr>
-          <w:rStyle w:val="Hyperlink"/>
-          <w:sz w:val="21"/>
-          <w:szCs w:val="21"/>
-          <w:lang w:val="tr-TR"/>
-        </w:rPr>
-        <w:t>Devr</w:t>
-      </w:r>
-      <w:proofErr w:type="spellEnd"/>
-      <w:r>
-        <w:rPr>
-          <w:rStyle w:val="Hyperlink"/>
-          <w:rFonts w:ascii="ønΩ∑˛" w:hAnsi="ønΩ∑˛" w:cs="ønΩ∑˛"/>
-          <w:sz w:val="21"/>
-          <w:szCs w:val="21"/>
-          <w:lang w:val="tr-TR"/>
-        </w:rPr>
-        <w:t>‐</w:t>
-      </w:r>
-      <w:r>
-        <w:rPr>
-          <w:rStyle w:val="Hyperlink"/>
-          <w:sz w:val="21"/>
-          <w:szCs w:val="21"/>
-          <w:lang w:val="tr-TR"/>
-        </w:rPr>
-        <w:t>i Kebir]</w:t>
-      </w:r>
-      <w:r>
-        <w:rPr>
-          <w:rStyle w:val="Hyperlink"/>
-          <w:sz w:val="21"/>
-          <w:szCs w:val="21"/>
-          <w:lang w:val="tr-TR"/>
-        </w:rPr>
-        <w:fldChar w:fldCharType="end"/>
-      </w:r>
+      <w:hyperlink r:id="rId12" w:history="1">
+        <w:r>
+          <w:rPr>
+            <w:rStyle w:val="Hyperlink"/>
+            <w:sz w:val="21"/>
+            <w:szCs w:val="21"/>
+            <w:lang w:val="tr-TR"/>
+          </w:rPr>
+          <w:t>CT</w:t>
+        </w:r>
+        <w:r>
+          <w:rPr>
+            <w:rStyle w:val="Hyperlink"/>
+            <w:rFonts w:ascii="ønΩ∑˛" w:hAnsi="ønΩ∑˛" w:cs="ønΩ∑˛"/>
+            <w:sz w:val="21"/>
+            <w:szCs w:val="21"/>
+            <w:lang w:val="tr-TR"/>
+          </w:rPr>
+          <w:t>‐</w:t>
+        </w:r>
+        <w:r>
+          <w:rPr>
+            <w:rStyle w:val="Hyperlink"/>
+            <w:sz w:val="21"/>
+            <w:szCs w:val="21"/>
+            <w:lang w:val="tr-TR"/>
+          </w:rPr>
+          <w:t xml:space="preserve">39 </w:t>
+        </w:r>
+        <w:r>
+          <w:rPr>
+            <w:rStyle w:val="Hyperlink"/>
+            <w:rFonts w:ascii="ønΩ∑˛" w:hAnsi="ønΩ∑˛" w:cs="ønΩ∑˛"/>
+            <w:sz w:val="21"/>
+            <w:szCs w:val="21"/>
+            <w:lang w:val="tr-TR"/>
+          </w:rPr>
+          <w:t>İ</w:t>
+        </w:r>
+        <w:r>
+          <w:rPr>
+            <w:rStyle w:val="Hyperlink"/>
+            <w:sz w:val="21"/>
+            <w:szCs w:val="21"/>
+            <w:lang w:val="tr-TR"/>
+          </w:rPr>
+          <w:t>smâ’il Hakkı Bey’in Zâvil Pe</w:t>
+        </w:r>
+        <w:r>
+          <w:rPr>
+            <w:rStyle w:val="Hyperlink"/>
+            <w:rFonts w:ascii="ønΩ∑˛" w:hAnsi="ønΩ∑˛" w:cs="ønΩ∑˛"/>
+            <w:sz w:val="21"/>
+            <w:szCs w:val="21"/>
+            <w:lang w:val="tr-TR"/>
+          </w:rPr>
+          <w:t>ş</w:t>
+        </w:r>
+        <w:r>
+          <w:rPr>
+            <w:rStyle w:val="Hyperlink"/>
+            <w:sz w:val="21"/>
+            <w:szCs w:val="21"/>
+            <w:lang w:val="tr-TR"/>
+          </w:rPr>
+          <w:t>revi [Devr</w:t>
+        </w:r>
+        <w:r>
+          <w:rPr>
+            <w:rStyle w:val="Hyperlink"/>
+            <w:rFonts w:ascii="ønΩ∑˛" w:hAnsi="ønΩ∑˛" w:cs="ønΩ∑˛"/>
+            <w:sz w:val="21"/>
+            <w:szCs w:val="21"/>
+            <w:lang w:val="tr-TR"/>
+          </w:rPr>
+          <w:t>‐</w:t>
+        </w:r>
+        <w:r>
+          <w:rPr>
+            <w:rStyle w:val="Hyperlink"/>
+            <w:sz w:val="21"/>
+            <w:szCs w:val="21"/>
+            <w:lang w:val="tr-TR"/>
+          </w:rPr>
+          <w:t>i Kebir]</w:t>
+        </w:r>
+      </w:hyperlink>
     </w:p>
     <w:p>
       <w:pPr>
@@ -25555,6 +24991,7 @@
     <w:lsdException w:name="HTML Sample" w:semiHidden="1" w:unhideWhenUsed="1"/>
     <w:lsdException w:name="HTML Typewriter" w:semiHidden="1" w:unhideWhenUsed="1"/>
     <w:lsdException w:name="HTML Variable" w:semiHidden="1" w:unhideWhenUsed="1"/>
+    <w:lsdException w:name="Normal Table" w:semiHidden="1" w:unhideWhenUsed="1"/>
     <w:lsdException w:name="annotation subject" w:semiHidden="1" w:unhideWhenUsed="1"/>
     <w:lsdException w:name="No List" w:semiHidden="1" w:unhideWhenUsed="1"/>
     <w:lsdException w:name="Outline List 1" w:semiHidden="1" w:unhideWhenUsed="1"/>
@@ -25601,8 +25038,10 @@
     <w:lsdException w:name="Table Subtle 2" w:semiHidden="1" w:unhideWhenUsed="1"/>
     <w:lsdException w:name="Table Web 1" w:semiHidden="1" w:unhideWhenUsed="1"/>
     <w:lsdException w:name="Table Web 2" w:semiHidden="1" w:unhideWhenUsed="1"/>
+    <w:lsdException w:name="Table Web 3" w:semiHidden="1" w:unhideWhenUsed="1"/>
     <w:lsdException w:name="Balloon Text" w:semiHidden="1" w:unhideWhenUsed="1"/>
     <w:lsdException w:name="Table Grid" w:uiPriority="39"/>
+    <w:lsdException w:name="Table Theme" w:semiHidden="1" w:unhideWhenUsed="1"/>
     <w:lsdException w:name="Placeholder Text" w:semiHidden="1"/>
     <w:lsdException w:name="No Spacing" w:uiPriority="1" w:qFormat="1"/>
     <w:lsdException w:name="Light Shading" w:uiPriority="60"/>

</xml_diff>